<commit_message>
mise a jour npm
</commit_message>
<xml_diff>
--- a/NPM.docx
+++ b/NPM.docx
@@ -30,12 +30,10 @@
         <w:ind w:firstLine="708"/>
       </w:pPr>
       <w:proofErr w:type="spellStart"/>
-      <w:proofErr w:type="gramStart"/>
       <w:r>
         <w:t>npm</w:t>
       </w:r>
       <w:proofErr w:type="spellEnd"/>
-      <w:proofErr w:type="gramEnd"/>
       <w:r>
         <w:t xml:space="preserve"> init</w:t>
       </w:r>
@@ -48,12 +46,10 @@
         <w:t xml:space="preserve">Cette commande va créer un fichier </w:t>
       </w:r>
       <w:proofErr w:type="spellStart"/>
-      <w:proofErr w:type="gramStart"/>
       <w:r>
         <w:t>package.json</w:t>
       </w:r>
       <w:proofErr w:type="spellEnd"/>
-      <w:proofErr w:type="gramEnd"/>
       <w:r>
         <w:t xml:space="preserve"> .</w:t>
       </w:r>
@@ -147,21 +143,19 @@
     <w:p>
       <w:r>
         <w:tab/>
-        <w:t>Git repository : pour faire du versioning</w:t>
+        <w:t xml:space="preserve">Git repository : </w:t>
+      </w:r>
+      <w:r>
+        <w:t xml:space="preserve">nom du répertoire, </w:t>
+      </w:r>
+      <w:r>
+        <w:t>pour faire du versioning</w:t>
       </w:r>
     </w:p>
     <w:p>
       <w:r>
         <w:tab/>
-        <w:t xml:space="preserve">Keywords : </w:t>
-      </w:r>
-      <w:proofErr w:type="gramStart"/>
-      <w:r>
-        <w:t>node.js ,</w:t>
-      </w:r>
-      <w:proofErr w:type="gramEnd"/>
-      <w:r>
-        <w:t xml:space="preserve"> javascript , es6+</w:t>
+        <w:t>Keywords : node.js , javascript , es6+</w:t>
       </w:r>
     </w:p>
     <w:p>
@@ -188,12 +182,10 @@
         <w:t xml:space="preserve">Une fois fait, cela créer un fichier </w:t>
       </w:r>
       <w:proofErr w:type="spellStart"/>
-      <w:proofErr w:type="gramStart"/>
       <w:r>
         <w:t>package.json</w:t>
       </w:r>
       <w:proofErr w:type="spellEnd"/>
-      <w:proofErr w:type="gramEnd"/>
       <w:r>
         <w:t xml:space="preserve"> avec de nombreuses info concernant le future projet.</w:t>
       </w:r>
@@ -204,16 +196,1711 @@
       </w:r>
     </w:p>
     <w:p>
+      <w:pPr>
+        <w:shd w:val="clear" w:color="auto" w:fill="1E1E1E"/>
+        <w:spacing w:line="285" w:lineRule="atLeast"/>
+        <w:rPr>
+          <w:rFonts w:ascii="Consolas" w:eastAsia="Times New Roman" w:hAnsi="Consolas" w:cs="Times New Roman"/>
+          <w:color w:val="D4D4D4"/>
+          <w:sz w:val="21"/>
+          <w:szCs w:val="21"/>
+          <w:lang w:eastAsia="fr-FR"/>
+        </w:rPr>
+      </w:pPr>
       <w:r>
         <w:t xml:space="preserve"> </w:t>
       </w:r>
+      <w:r>
+        <w:rPr>
+          <w:rFonts w:ascii="Consolas" w:eastAsia="Times New Roman" w:hAnsi="Consolas" w:cs="Times New Roman"/>
+          <w:color w:val="D4D4D4"/>
+          <w:sz w:val="21"/>
+          <w:szCs w:val="21"/>
+          <w:lang w:eastAsia="fr-FR"/>
+        </w:rPr>
+        <w:t>{</w:t>
+      </w:r>
+    </w:p>
+    <w:p>
+      <w:pPr>
+        <w:shd w:val="clear" w:color="auto" w:fill="1E1E1E"/>
+        <w:spacing w:after="0" w:line="285" w:lineRule="atLeast"/>
+        <w:rPr>
+          <w:rFonts w:ascii="Consolas" w:eastAsia="Times New Roman" w:hAnsi="Consolas" w:cs="Times New Roman"/>
+          <w:color w:val="D4D4D4"/>
+          <w:sz w:val="21"/>
+          <w:szCs w:val="21"/>
+          <w:lang w:eastAsia="fr-FR"/>
+        </w:rPr>
+      </w:pPr>
+      <w:r>
+        <w:rPr>
+          <w:rFonts w:ascii="Consolas" w:eastAsia="Times New Roman" w:hAnsi="Consolas" w:cs="Times New Roman"/>
+          <w:color w:val="D4D4D4"/>
+          <w:sz w:val="21"/>
+          <w:szCs w:val="21"/>
+          <w:lang w:eastAsia="fr-FR"/>
+        </w:rPr>
+        <w:t>  </w:t>
+      </w:r>
+      <w:r>
+        <w:rPr>
+          <w:rFonts w:ascii="Consolas" w:eastAsia="Times New Roman" w:hAnsi="Consolas" w:cs="Times New Roman"/>
+          <w:color w:val="9CDCFE"/>
+          <w:sz w:val="21"/>
+          <w:szCs w:val="21"/>
+          <w:lang w:eastAsia="fr-FR"/>
+        </w:rPr>
+        <w:t>"</w:t>
+      </w:r>
+      <w:proofErr w:type="spellStart"/>
+      <w:r>
+        <w:rPr>
+          <w:rFonts w:ascii="Consolas" w:eastAsia="Times New Roman" w:hAnsi="Consolas" w:cs="Times New Roman"/>
+          <w:color w:val="9CDCFE"/>
+          <w:sz w:val="21"/>
+          <w:szCs w:val="21"/>
+          <w:lang w:eastAsia="fr-FR"/>
+        </w:rPr>
+        <w:t>name</w:t>
+      </w:r>
+      <w:proofErr w:type="spellEnd"/>
+      <w:r>
+        <w:rPr>
+          <w:rFonts w:ascii="Consolas" w:eastAsia="Times New Roman" w:hAnsi="Consolas" w:cs="Times New Roman"/>
+          <w:color w:val="9CDCFE"/>
+          <w:sz w:val="21"/>
+          <w:szCs w:val="21"/>
+          <w:lang w:eastAsia="fr-FR"/>
+        </w:rPr>
+        <w:t>"</w:t>
+      </w:r>
+      <w:r>
+        <w:rPr>
+          <w:rFonts w:ascii="Consolas" w:eastAsia="Times New Roman" w:hAnsi="Consolas" w:cs="Times New Roman"/>
+          <w:color w:val="D4D4D4"/>
+          <w:sz w:val="21"/>
+          <w:szCs w:val="21"/>
+          <w:lang w:eastAsia="fr-FR"/>
+        </w:rPr>
+        <w:t>: </w:t>
+      </w:r>
+      <w:r>
+        <w:rPr>
+          <w:rFonts w:ascii="Consolas" w:eastAsia="Times New Roman" w:hAnsi="Consolas" w:cs="Times New Roman"/>
+          <w:color w:val="CE9178"/>
+          <w:sz w:val="21"/>
+          <w:szCs w:val="21"/>
+          <w:lang w:eastAsia="fr-FR"/>
+        </w:rPr>
+        <w:t>"</w:t>
+      </w:r>
+      <w:proofErr w:type="spellStart"/>
+      <w:r>
+        <w:rPr>
+          <w:rFonts w:ascii="Consolas" w:eastAsia="Times New Roman" w:hAnsi="Consolas" w:cs="Times New Roman"/>
+          <w:color w:val="CE9178"/>
+          <w:sz w:val="21"/>
+          <w:szCs w:val="21"/>
+          <w:lang w:eastAsia="fr-FR"/>
+        </w:rPr>
+        <w:t>nodejs</w:t>
+      </w:r>
+      <w:proofErr w:type="spellEnd"/>
+      <w:r>
+        <w:rPr>
+          <w:rFonts w:ascii="Consolas" w:eastAsia="Times New Roman" w:hAnsi="Consolas" w:cs="Times New Roman"/>
+          <w:color w:val="CE9178"/>
+          <w:sz w:val="21"/>
+          <w:szCs w:val="21"/>
+          <w:lang w:eastAsia="fr-FR"/>
+        </w:rPr>
+        <w:t>"</w:t>
+      </w:r>
+      <w:r>
+        <w:rPr>
+          <w:rFonts w:ascii="Consolas" w:eastAsia="Times New Roman" w:hAnsi="Consolas" w:cs="Times New Roman"/>
+          <w:color w:val="D4D4D4"/>
+          <w:sz w:val="21"/>
+          <w:szCs w:val="21"/>
+          <w:lang w:eastAsia="fr-FR"/>
+        </w:rPr>
+        <w:t>,</w:t>
+      </w:r>
+    </w:p>
+    <w:p>
+      <w:pPr>
+        <w:shd w:val="clear" w:color="auto" w:fill="1E1E1E"/>
+        <w:spacing w:after="0" w:line="285" w:lineRule="atLeast"/>
+        <w:rPr>
+          <w:rFonts w:ascii="Consolas" w:eastAsia="Times New Roman" w:hAnsi="Consolas" w:cs="Times New Roman"/>
+          <w:color w:val="D4D4D4"/>
+          <w:sz w:val="21"/>
+          <w:szCs w:val="21"/>
+          <w:lang w:eastAsia="fr-FR"/>
+        </w:rPr>
+      </w:pPr>
+      <w:r>
+        <w:rPr>
+          <w:rFonts w:ascii="Consolas" w:eastAsia="Times New Roman" w:hAnsi="Consolas" w:cs="Times New Roman"/>
+          <w:color w:val="D4D4D4"/>
+          <w:sz w:val="21"/>
+          <w:szCs w:val="21"/>
+          <w:lang w:eastAsia="fr-FR"/>
+        </w:rPr>
+        <w:t>  </w:t>
+      </w:r>
+      <w:r>
+        <w:rPr>
+          <w:rFonts w:ascii="Consolas" w:eastAsia="Times New Roman" w:hAnsi="Consolas" w:cs="Times New Roman"/>
+          <w:color w:val="9CDCFE"/>
+          <w:sz w:val="21"/>
+          <w:szCs w:val="21"/>
+          <w:lang w:eastAsia="fr-FR"/>
+        </w:rPr>
+        <w:t>"version"</w:t>
+      </w:r>
+      <w:r>
+        <w:rPr>
+          <w:rFonts w:ascii="Consolas" w:eastAsia="Times New Roman" w:hAnsi="Consolas" w:cs="Times New Roman"/>
+          <w:color w:val="D4D4D4"/>
+          <w:sz w:val="21"/>
+          <w:szCs w:val="21"/>
+          <w:lang w:eastAsia="fr-FR"/>
+        </w:rPr>
+        <w:t>: </w:t>
+      </w:r>
+      <w:r>
+        <w:rPr>
+          <w:rFonts w:ascii="Consolas" w:eastAsia="Times New Roman" w:hAnsi="Consolas" w:cs="Times New Roman"/>
+          <w:color w:val="CE9178"/>
+          <w:sz w:val="21"/>
+          <w:szCs w:val="21"/>
+          <w:lang w:eastAsia="fr-FR"/>
+        </w:rPr>
+        <w:t>"0.0.1"</w:t>
+      </w:r>
+      <w:r>
+        <w:rPr>
+          <w:rFonts w:ascii="Consolas" w:eastAsia="Times New Roman" w:hAnsi="Consolas" w:cs="Times New Roman"/>
+          <w:color w:val="D4D4D4"/>
+          <w:sz w:val="21"/>
+          <w:szCs w:val="21"/>
+          <w:lang w:eastAsia="fr-FR"/>
+        </w:rPr>
+        <w:t>,</w:t>
+      </w:r>
+    </w:p>
+    <w:p>
+      <w:pPr>
+        <w:shd w:val="clear" w:color="auto" w:fill="1E1E1E"/>
+        <w:spacing w:after="0" w:line="285" w:lineRule="atLeast"/>
+        <w:rPr>
+          <w:rFonts w:ascii="Consolas" w:eastAsia="Times New Roman" w:hAnsi="Consolas" w:cs="Times New Roman"/>
+          <w:color w:val="D4D4D4"/>
+          <w:sz w:val="21"/>
+          <w:szCs w:val="21"/>
+          <w:lang w:eastAsia="fr-FR"/>
+        </w:rPr>
+      </w:pPr>
+      <w:r>
+        <w:rPr>
+          <w:rFonts w:ascii="Consolas" w:eastAsia="Times New Roman" w:hAnsi="Consolas" w:cs="Times New Roman"/>
+          <w:color w:val="D4D4D4"/>
+          <w:sz w:val="21"/>
+          <w:szCs w:val="21"/>
+          <w:lang w:eastAsia="fr-FR"/>
+        </w:rPr>
+        <w:t>  </w:t>
+      </w:r>
+      <w:r>
+        <w:rPr>
+          <w:rFonts w:ascii="Consolas" w:eastAsia="Times New Roman" w:hAnsi="Consolas" w:cs="Times New Roman"/>
+          <w:color w:val="9CDCFE"/>
+          <w:sz w:val="21"/>
+          <w:szCs w:val="21"/>
+          <w:lang w:eastAsia="fr-FR"/>
+        </w:rPr>
+        <w:t>"description"</w:t>
+      </w:r>
+      <w:r>
+        <w:rPr>
+          <w:rFonts w:ascii="Consolas" w:eastAsia="Times New Roman" w:hAnsi="Consolas" w:cs="Times New Roman"/>
+          <w:color w:val="D4D4D4"/>
+          <w:sz w:val="21"/>
+          <w:szCs w:val="21"/>
+          <w:lang w:eastAsia="fr-FR"/>
+        </w:rPr>
+        <w:t>: </w:t>
+      </w:r>
+      <w:r>
+        <w:rPr>
+          <w:rFonts w:ascii="Consolas" w:eastAsia="Times New Roman" w:hAnsi="Consolas" w:cs="Times New Roman"/>
+          <w:color w:val="CE9178"/>
+          <w:sz w:val="21"/>
+          <w:szCs w:val="21"/>
+          <w:lang w:eastAsia="fr-FR"/>
+        </w:rPr>
+        <w:t>"faire une api avec NodeJs, expressjs et mongodb"</w:t>
+      </w:r>
+      <w:r>
+        <w:rPr>
+          <w:rFonts w:ascii="Consolas" w:eastAsia="Times New Roman" w:hAnsi="Consolas" w:cs="Times New Roman"/>
+          <w:color w:val="D4D4D4"/>
+          <w:sz w:val="21"/>
+          <w:szCs w:val="21"/>
+          <w:lang w:eastAsia="fr-FR"/>
+        </w:rPr>
+        <w:t>,</w:t>
+      </w:r>
+    </w:p>
+    <w:p>
+      <w:pPr>
+        <w:shd w:val="clear" w:color="auto" w:fill="1E1E1E"/>
+        <w:spacing w:after="0" w:line="285" w:lineRule="atLeast"/>
+        <w:rPr>
+          <w:rFonts w:ascii="Consolas" w:eastAsia="Times New Roman" w:hAnsi="Consolas" w:cs="Times New Roman"/>
+          <w:color w:val="D4D4D4"/>
+          <w:sz w:val="21"/>
+          <w:szCs w:val="21"/>
+          <w:lang w:eastAsia="fr-FR"/>
+        </w:rPr>
+      </w:pPr>
+      <w:r>
+        <w:rPr>
+          <w:rFonts w:ascii="Consolas" w:eastAsia="Times New Roman" w:hAnsi="Consolas" w:cs="Times New Roman"/>
+          <w:color w:val="D4D4D4"/>
+          <w:sz w:val="21"/>
+          <w:szCs w:val="21"/>
+          <w:lang w:eastAsia="fr-FR"/>
+        </w:rPr>
+        <w:t>  </w:t>
+      </w:r>
+      <w:r>
+        <w:rPr>
+          <w:rFonts w:ascii="Consolas" w:eastAsia="Times New Roman" w:hAnsi="Consolas" w:cs="Times New Roman"/>
+          <w:color w:val="9CDCFE"/>
+          <w:sz w:val="21"/>
+          <w:szCs w:val="21"/>
+          <w:lang w:eastAsia="fr-FR"/>
+        </w:rPr>
+        <w:t>"main"</w:t>
+      </w:r>
+      <w:r>
+        <w:rPr>
+          <w:rFonts w:ascii="Consolas" w:eastAsia="Times New Roman" w:hAnsi="Consolas" w:cs="Times New Roman"/>
+          <w:color w:val="D4D4D4"/>
+          <w:sz w:val="21"/>
+          <w:szCs w:val="21"/>
+          <w:lang w:eastAsia="fr-FR"/>
+        </w:rPr>
+        <w:t>: </w:t>
+      </w:r>
+      <w:r>
+        <w:rPr>
+          <w:rFonts w:ascii="Consolas" w:eastAsia="Times New Roman" w:hAnsi="Consolas" w:cs="Times New Roman"/>
+          <w:color w:val="CE9178"/>
+          <w:sz w:val="21"/>
+          <w:szCs w:val="21"/>
+          <w:lang w:eastAsia="fr-FR"/>
+        </w:rPr>
+        <w:t>"index.js"</w:t>
+      </w:r>
+      <w:r>
+        <w:rPr>
+          <w:rFonts w:ascii="Consolas" w:eastAsia="Times New Roman" w:hAnsi="Consolas" w:cs="Times New Roman"/>
+          <w:color w:val="D4D4D4"/>
+          <w:sz w:val="21"/>
+          <w:szCs w:val="21"/>
+          <w:lang w:eastAsia="fr-FR"/>
+        </w:rPr>
+        <w:t>,</w:t>
+      </w:r>
+    </w:p>
+    <w:p>
+      <w:pPr>
+        <w:shd w:val="clear" w:color="auto" w:fill="1E1E1E"/>
+        <w:spacing w:after="0" w:line="285" w:lineRule="atLeast"/>
+        <w:rPr>
+          <w:rFonts w:ascii="Consolas" w:eastAsia="Times New Roman" w:hAnsi="Consolas" w:cs="Times New Roman"/>
+          <w:color w:val="D4D4D4"/>
+          <w:sz w:val="21"/>
+          <w:szCs w:val="21"/>
+          <w:lang w:eastAsia="fr-FR"/>
+        </w:rPr>
+      </w:pPr>
+      <w:r>
+        <w:rPr>
+          <w:rFonts w:ascii="Consolas" w:eastAsia="Times New Roman" w:hAnsi="Consolas" w:cs="Times New Roman"/>
+          <w:color w:val="D4D4D4"/>
+          <w:sz w:val="21"/>
+          <w:szCs w:val="21"/>
+          <w:lang w:eastAsia="fr-FR"/>
+        </w:rPr>
+        <w:t>  </w:t>
+      </w:r>
+      <w:r>
+        <w:rPr>
+          <w:rFonts w:ascii="Consolas" w:eastAsia="Times New Roman" w:hAnsi="Consolas" w:cs="Times New Roman"/>
+          <w:color w:val="9CDCFE"/>
+          <w:sz w:val="21"/>
+          <w:szCs w:val="21"/>
+          <w:lang w:eastAsia="fr-FR"/>
+        </w:rPr>
+        <w:t>"scripts"</w:t>
+      </w:r>
+      <w:r>
+        <w:rPr>
+          <w:rFonts w:ascii="Consolas" w:eastAsia="Times New Roman" w:hAnsi="Consolas" w:cs="Times New Roman"/>
+          <w:color w:val="D4D4D4"/>
+          <w:sz w:val="21"/>
+          <w:szCs w:val="21"/>
+          <w:lang w:eastAsia="fr-FR"/>
+        </w:rPr>
+        <w:t>: {</w:t>
+      </w:r>
+    </w:p>
+    <w:p>
+      <w:pPr>
+        <w:shd w:val="clear" w:color="auto" w:fill="1E1E1E"/>
+        <w:spacing w:after="0" w:line="285" w:lineRule="atLeast"/>
+        <w:rPr>
+          <w:rFonts w:ascii="Consolas" w:eastAsia="Times New Roman" w:hAnsi="Consolas" w:cs="Times New Roman"/>
+          <w:color w:val="D4D4D4"/>
+          <w:sz w:val="21"/>
+          <w:szCs w:val="21"/>
+          <w:lang w:eastAsia="fr-FR"/>
+        </w:rPr>
+      </w:pPr>
+      <w:r>
+        <w:rPr>
+          <w:rFonts w:ascii="Consolas" w:eastAsia="Times New Roman" w:hAnsi="Consolas" w:cs="Times New Roman"/>
+          <w:color w:val="D4D4D4"/>
+          <w:sz w:val="21"/>
+          <w:szCs w:val="21"/>
+          <w:lang w:eastAsia="fr-FR"/>
+        </w:rPr>
+        <w:t>    </w:t>
+      </w:r>
+      <w:r>
+        <w:rPr>
+          <w:rFonts w:ascii="Consolas" w:eastAsia="Times New Roman" w:hAnsi="Consolas" w:cs="Times New Roman"/>
+          <w:color w:val="9CDCFE"/>
+          <w:sz w:val="21"/>
+          <w:szCs w:val="21"/>
+          <w:lang w:eastAsia="fr-FR"/>
+        </w:rPr>
+        <w:t>"test"</w:t>
+      </w:r>
+      <w:r>
+        <w:rPr>
+          <w:rFonts w:ascii="Consolas" w:eastAsia="Times New Roman" w:hAnsi="Consolas" w:cs="Times New Roman"/>
+          <w:color w:val="D4D4D4"/>
+          <w:sz w:val="21"/>
+          <w:szCs w:val="21"/>
+          <w:lang w:eastAsia="fr-FR"/>
+        </w:rPr>
+        <w:t>: </w:t>
+      </w:r>
+      <w:r>
+        <w:rPr>
+          <w:rFonts w:ascii="Consolas" w:eastAsia="Times New Roman" w:hAnsi="Consolas" w:cs="Times New Roman"/>
+          <w:color w:val="CE9178"/>
+          <w:sz w:val="21"/>
+          <w:szCs w:val="21"/>
+          <w:lang w:eastAsia="fr-FR"/>
+        </w:rPr>
+        <w:t>"</w:t>
+      </w:r>
+      <w:proofErr w:type="spellStart"/>
+      <w:r>
+        <w:rPr>
+          <w:rFonts w:ascii="Consolas" w:eastAsia="Times New Roman" w:hAnsi="Consolas" w:cs="Times New Roman"/>
+          <w:color w:val="CE9178"/>
+          <w:sz w:val="21"/>
+          <w:szCs w:val="21"/>
+          <w:lang w:eastAsia="fr-FR"/>
+        </w:rPr>
+        <w:t>echo</w:t>
+      </w:r>
+      <w:proofErr w:type="spellEnd"/>
+      <w:r>
+        <w:rPr>
+          <w:rFonts w:ascii="Consolas" w:eastAsia="Times New Roman" w:hAnsi="Consolas" w:cs="Times New Roman"/>
+          <w:color w:val="CE9178"/>
+          <w:sz w:val="21"/>
+          <w:szCs w:val="21"/>
+          <w:lang w:eastAsia="fr-FR"/>
+        </w:rPr>
+        <w:t> </w:t>
+      </w:r>
+      <w:r>
+        <w:rPr>
+          <w:rFonts w:ascii="Consolas" w:eastAsia="Times New Roman" w:hAnsi="Consolas" w:cs="Times New Roman"/>
+          <w:color w:val="D7BA7D"/>
+          <w:sz w:val="21"/>
+          <w:szCs w:val="21"/>
+          <w:lang w:eastAsia="fr-FR"/>
+        </w:rPr>
+        <w:t>\"</w:t>
+      </w:r>
+      <w:proofErr w:type="spellStart"/>
+      <w:r>
+        <w:rPr>
+          <w:rFonts w:ascii="Consolas" w:eastAsia="Times New Roman" w:hAnsi="Consolas" w:cs="Times New Roman"/>
+          <w:color w:val="CE9178"/>
+          <w:sz w:val="21"/>
+          <w:szCs w:val="21"/>
+          <w:lang w:eastAsia="fr-FR"/>
+        </w:rPr>
+        <w:t>Error</w:t>
+      </w:r>
+      <w:proofErr w:type="spellEnd"/>
+      <w:r>
+        <w:rPr>
+          <w:rFonts w:ascii="Consolas" w:eastAsia="Times New Roman" w:hAnsi="Consolas" w:cs="Times New Roman"/>
+          <w:color w:val="CE9178"/>
+          <w:sz w:val="21"/>
+          <w:szCs w:val="21"/>
+          <w:lang w:eastAsia="fr-FR"/>
+        </w:rPr>
+        <w:t>: no test </w:t>
+      </w:r>
+      <w:proofErr w:type="spellStart"/>
+      <w:r>
+        <w:rPr>
+          <w:rFonts w:ascii="Consolas" w:eastAsia="Times New Roman" w:hAnsi="Consolas" w:cs="Times New Roman"/>
+          <w:color w:val="CE9178"/>
+          <w:sz w:val="21"/>
+          <w:szCs w:val="21"/>
+          <w:lang w:eastAsia="fr-FR"/>
+        </w:rPr>
+        <w:t>specified</w:t>
+      </w:r>
+      <w:proofErr w:type="spellEnd"/>
+      <w:r>
+        <w:rPr>
+          <w:rFonts w:ascii="Consolas" w:eastAsia="Times New Roman" w:hAnsi="Consolas" w:cs="Times New Roman"/>
+          <w:color w:val="D7BA7D"/>
+          <w:sz w:val="21"/>
+          <w:szCs w:val="21"/>
+          <w:lang w:eastAsia="fr-FR"/>
+        </w:rPr>
+        <w:t>\"</w:t>
+      </w:r>
+      <w:r>
+        <w:rPr>
+          <w:rFonts w:ascii="Consolas" w:eastAsia="Times New Roman" w:hAnsi="Consolas" w:cs="Times New Roman"/>
+          <w:color w:val="CE9178"/>
+          <w:sz w:val="21"/>
+          <w:szCs w:val="21"/>
+          <w:lang w:eastAsia="fr-FR"/>
+        </w:rPr>
+        <w:t> &amp;&amp; exit 1"</w:t>
+      </w:r>
+    </w:p>
+    <w:p>
+      <w:pPr>
+        <w:shd w:val="clear" w:color="auto" w:fill="1E1E1E"/>
+        <w:spacing w:after="0" w:line="285" w:lineRule="atLeast"/>
+        <w:rPr>
+          <w:rFonts w:ascii="Consolas" w:eastAsia="Times New Roman" w:hAnsi="Consolas" w:cs="Times New Roman"/>
+          <w:color w:val="D4D4D4"/>
+          <w:sz w:val="21"/>
+          <w:szCs w:val="21"/>
+          <w:lang w:eastAsia="fr-FR"/>
+        </w:rPr>
+      </w:pPr>
+      <w:r>
+        <w:rPr>
+          <w:rFonts w:ascii="Consolas" w:eastAsia="Times New Roman" w:hAnsi="Consolas" w:cs="Times New Roman"/>
+          <w:color w:val="D4D4D4"/>
+          <w:sz w:val="21"/>
+          <w:szCs w:val="21"/>
+          <w:lang w:eastAsia="fr-FR"/>
+        </w:rPr>
+        <w:t>  },</w:t>
+      </w:r>
+    </w:p>
+    <w:p>
+      <w:pPr>
+        <w:shd w:val="clear" w:color="auto" w:fill="1E1E1E"/>
+        <w:spacing w:after="0" w:line="285" w:lineRule="atLeast"/>
+        <w:rPr>
+          <w:rFonts w:ascii="Consolas" w:eastAsia="Times New Roman" w:hAnsi="Consolas" w:cs="Times New Roman"/>
+          <w:color w:val="D4D4D4"/>
+          <w:sz w:val="21"/>
+          <w:szCs w:val="21"/>
+          <w:lang w:eastAsia="fr-FR"/>
+        </w:rPr>
+      </w:pPr>
+      <w:r>
+        <w:rPr>
+          <w:rFonts w:ascii="Consolas" w:eastAsia="Times New Roman" w:hAnsi="Consolas" w:cs="Times New Roman"/>
+          <w:color w:val="D4D4D4"/>
+          <w:sz w:val="21"/>
+          <w:szCs w:val="21"/>
+          <w:lang w:eastAsia="fr-FR"/>
+        </w:rPr>
+        <w:t>  </w:t>
+      </w:r>
+      <w:r>
+        <w:rPr>
+          <w:rFonts w:ascii="Consolas" w:eastAsia="Times New Roman" w:hAnsi="Consolas" w:cs="Times New Roman"/>
+          <w:color w:val="9CDCFE"/>
+          <w:sz w:val="21"/>
+          <w:szCs w:val="21"/>
+          <w:lang w:eastAsia="fr-FR"/>
+        </w:rPr>
+        <w:t>"keywords"</w:t>
+      </w:r>
+      <w:r>
+        <w:rPr>
+          <w:rFonts w:ascii="Consolas" w:eastAsia="Times New Roman" w:hAnsi="Consolas" w:cs="Times New Roman"/>
+          <w:color w:val="D4D4D4"/>
+          <w:sz w:val="21"/>
+          <w:szCs w:val="21"/>
+          <w:lang w:eastAsia="fr-FR"/>
+        </w:rPr>
+        <w:t>: [</w:t>
+      </w:r>
+    </w:p>
+    <w:p>
+      <w:pPr>
+        <w:shd w:val="clear" w:color="auto" w:fill="1E1E1E"/>
+        <w:spacing w:after="0" w:line="285" w:lineRule="atLeast"/>
+        <w:rPr>
+          <w:rFonts w:ascii="Consolas" w:eastAsia="Times New Roman" w:hAnsi="Consolas" w:cs="Times New Roman"/>
+          <w:color w:val="D4D4D4"/>
+          <w:sz w:val="21"/>
+          <w:szCs w:val="21"/>
+          <w:lang w:eastAsia="fr-FR"/>
+        </w:rPr>
+      </w:pPr>
+      <w:r>
+        <w:rPr>
+          <w:rFonts w:ascii="Consolas" w:eastAsia="Times New Roman" w:hAnsi="Consolas" w:cs="Times New Roman"/>
+          <w:color w:val="D4D4D4"/>
+          <w:sz w:val="21"/>
+          <w:szCs w:val="21"/>
+          <w:lang w:eastAsia="fr-FR"/>
+        </w:rPr>
+        <w:t>    </w:t>
+      </w:r>
+      <w:r>
+        <w:rPr>
+          <w:rFonts w:ascii="Consolas" w:eastAsia="Times New Roman" w:hAnsi="Consolas" w:cs="Times New Roman"/>
+          <w:color w:val="CE9178"/>
+          <w:sz w:val="21"/>
+          <w:szCs w:val="21"/>
+          <w:lang w:eastAsia="fr-FR"/>
+        </w:rPr>
+        <w:t>"</w:t>
+      </w:r>
+      <w:proofErr w:type="spellStart"/>
+      <w:r>
+        <w:rPr>
+          <w:rFonts w:ascii="Consolas" w:eastAsia="Times New Roman" w:hAnsi="Consolas" w:cs="Times New Roman"/>
+          <w:color w:val="CE9178"/>
+          <w:sz w:val="21"/>
+          <w:szCs w:val="21"/>
+          <w:lang w:eastAsia="fr-FR"/>
+        </w:rPr>
+        <w:t>nodejs</w:t>
+      </w:r>
+      <w:proofErr w:type="spellEnd"/>
+      <w:r>
+        <w:rPr>
+          <w:rFonts w:ascii="Consolas" w:eastAsia="Times New Roman" w:hAnsi="Consolas" w:cs="Times New Roman"/>
+          <w:color w:val="CE9178"/>
+          <w:sz w:val="21"/>
+          <w:szCs w:val="21"/>
+          <w:lang w:eastAsia="fr-FR"/>
+        </w:rPr>
+        <w:t>"</w:t>
+      </w:r>
+      <w:r>
+        <w:rPr>
+          <w:rFonts w:ascii="Consolas" w:eastAsia="Times New Roman" w:hAnsi="Consolas" w:cs="Times New Roman"/>
+          <w:color w:val="D4D4D4"/>
+          <w:sz w:val="21"/>
+          <w:szCs w:val="21"/>
+          <w:lang w:eastAsia="fr-FR"/>
+        </w:rPr>
+        <w:t>,</w:t>
+      </w:r>
+    </w:p>
+    <w:p>
+      <w:pPr>
+        <w:shd w:val="clear" w:color="auto" w:fill="1E1E1E"/>
+        <w:spacing w:after="0" w:line="285" w:lineRule="atLeast"/>
+        <w:rPr>
+          <w:rFonts w:ascii="Consolas" w:eastAsia="Times New Roman" w:hAnsi="Consolas" w:cs="Times New Roman"/>
+          <w:color w:val="D4D4D4"/>
+          <w:sz w:val="21"/>
+          <w:szCs w:val="21"/>
+          <w:lang w:eastAsia="fr-FR"/>
+        </w:rPr>
+      </w:pPr>
+      <w:r>
+        <w:rPr>
+          <w:rFonts w:ascii="Consolas" w:eastAsia="Times New Roman" w:hAnsi="Consolas" w:cs="Times New Roman"/>
+          <w:color w:val="D4D4D4"/>
+          <w:sz w:val="21"/>
+          <w:szCs w:val="21"/>
+          <w:lang w:eastAsia="fr-FR"/>
+        </w:rPr>
+        <w:t>    </w:t>
+      </w:r>
+      <w:r>
+        <w:rPr>
+          <w:rFonts w:ascii="Consolas" w:eastAsia="Times New Roman" w:hAnsi="Consolas" w:cs="Times New Roman"/>
+          <w:color w:val="CE9178"/>
+          <w:sz w:val="21"/>
+          <w:szCs w:val="21"/>
+          <w:lang w:eastAsia="fr-FR"/>
+        </w:rPr>
+        <w:t>"es6+"</w:t>
+      </w:r>
+      <w:r>
+        <w:rPr>
+          <w:rFonts w:ascii="Consolas" w:eastAsia="Times New Roman" w:hAnsi="Consolas" w:cs="Times New Roman"/>
+          <w:color w:val="D4D4D4"/>
+          <w:sz w:val="21"/>
+          <w:szCs w:val="21"/>
+          <w:lang w:eastAsia="fr-FR"/>
+        </w:rPr>
+        <w:t>,</w:t>
+      </w:r>
+    </w:p>
+    <w:p>
+      <w:pPr>
+        <w:shd w:val="clear" w:color="auto" w:fill="1E1E1E"/>
+        <w:spacing w:after="0" w:line="285" w:lineRule="atLeast"/>
+        <w:rPr>
+          <w:rFonts w:ascii="Consolas" w:eastAsia="Times New Roman" w:hAnsi="Consolas" w:cs="Times New Roman"/>
+          <w:color w:val="D4D4D4"/>
+          <w:sz w:val="21"/>
+          <w:szCs w:val="21"/>
+          <w:lang w:eastAsia="fr-FR"/>
+        </w:rPr>
+      </w:pPr>
+      <w:r>
+        <w:rPr>
+          <w:rFonts w:ascii="Consolas" w:eastAsia="Times New Roman" w:hAnsi="Consolas" w:cs="Times New Roman"/>
+          <w:color w:val="D4D4D4"/>
+          <w:sz w:val="21"/>
+          <w:szCs w:val="21"/>
+          <w:lang w:eastAsia="fr-FR"/>
+        </w:rPr>
+        <w:t>    </w:t>
+      </w:r>
+      <w:r>
+        <w:rPr>
+          <w:rFonts w:ascii="Consolas" w:eastAsia="Times New Roman" w:hAnsi="Consolas" w:cs="Times New Roman"/>
+          <w:color w:val="CE9178"/>
+          <w:sz w:val="21"/>
+          <w:szCs w:val="21"/>
+          <w:lang w:eastAsia="fr-FR"/>
+        </w:rPr>
+        <w:t>"</w:t>
+      </w:r>
+      <w:proofErr w:type="spellStart"/>
+      <w:r>
+        <w:rPr>
+          <w:rFonts w:ascii="Consolas" w:eastAsia="Times New Roman" w:hAnsi="Consolas" w:cs="Times New Roman"/>
+          <w:color w:val="CE9178"/>
+          <w:sz w:val="21"/>
+          <w:szCs w:val="21"/>
+          <w:lang w:eastAsia="fr-FR"/>
+        </w:rPr>
+        <w:t>mongodb</w:t>
+      </w:r>
+      <w:proofErr w:type="spellEnd"/>
+      <w:r>
+        <w:rPr>
+          <w:rFonts w:ascii="Consolas" w:eastAsia="Times New Roman" w:hAnsi="Consolas" w:cs="Times New Roman"/>
+          <w:color w:val="CE9178"/>
+          <w:sz w:val="21"/>
+          <w:szCs w:val="21"/>
+          <w:lang w:eastAsia="fr-FR"/>
+        </w:rPr>
+        <w:t>"</w:t>
+      </w:r>
+      <w:r>
+        <w:rPr>
+          <w:rFonts w:ascii="Consolas" w:eastAsia="Times New Roman" w:hAnsi="Consolas" w:cs="Times New Roman"/>
+          <w:color w:val="D4D4D4"/>
+          <w:sz w:val="21"/>
+          <w:szCs w:val="21"/>
+          <w:lang w:eastAsia="fr-FR"/>
+        </w:rPr>
+        <w:t>,</w:t>
+      </w:r>
+    </w:p>
+    <w:p>
+      <w:pPr>
+        <w:shd w:val="clear" w:color="auto" w:fill="1E1E1E"/>
+        <w:spacing w:after="0" w:line="285" w:lineRule="atLeast"/>
+        <w:rPr>
+          <w:rFonts w:ascii="Consolas" w:eastAsia="Times New Roman" w:hAnsi="Consolas" w:cs="Times New Roman"/>
+          <w:color w:val="D4D4D4"/>
+          <w:sz w:val="21"/>
+          <w:szCs w:val="21"/>
+          <w:lang w:eastAsia="fr-FR"/>
+        </w:rPr>
+      </w:pPr>
+      <w:r>
+        <w:rPr>
+          <w:rFonts w:ascii="Consolas" w:eastAsia="Times New Roman" w:hAnsi="Consolas" w:cs="Times New Roman"/>
+          <w:color w:val="D4D4D4"/>
+          <w:sz w:val="21"/>
+          <w:szCs w:val="21"/>
+          <w:lang w:eastAsia="fr-FR"/>
+        </w:rPr>
+        <w:t>    </w:t>
+      </w:r>
+      <w:r>
+        <w:rPr>
+          <w:rFonts w:ascii="Consolas" w:eastAsia="Times New Roman" w:hAnsi="Consolas" w:cs="Times New Roman"/>
+          <w:color w:val="CE9178"/>
+          <w:sz w:val="21"/>
+          <w:szCs w:val="21"/>
+          <w:lang w:eastAsia="fr-FR"/>
+        </w:rPr>
+        <w:t>"</w:t>
+      </w:r>
+      <w:proofErr w:type="spellStart"/>
+      <w:r>
+        <w:rPr>
+          <w:rFonts w:ascii="Consolas" w:eastAsia="Times New Roman" w:hAnsi="Consolas" w:cs="Times New Roman"/>
+          <w:color w:val="CE9178"/>
+          <w:sz w:val="21"/>
+          <w:szCs w:val="21"/>
+          <w:lang w:eastAsia="fr-FR"/>
+        </w:rPr>
+        <w:t>expressjs</w:t>
+      </w:r>
+      <w:proofErr w:type="spellEnd"/>
+      <w:r>
+        <w:rPr>
+          <w:rFonts w:ascii="Consolas" w:eastAsia="Times New Roman" w:hAnsi="Consolas" w:cs="Times New Roman"/>
+          <w:color w:val="CE9178"/>
+          <w:sz w:val="21"/>
+          <w:szCs w:val="21"/>
+          <w:lang w:eastAsia="fr-FR"/>
+        </w:rPr>
+        <w:t>"</w:t>
+      </w:r>
+    </w:p>
+    <w:p>
+      <w:pPr>
+        <w:shd w:val="clear" w:color="auto" w:fill="1E1E1E"/>
+        <w:spacing w:after="0" w:line="285" w:lineRule="atLeast"/>
+        <w:rPr>
+          <w:rFonts w:ascii="Consolas" w:eastAsia="Times New Roman" w:hAnsi="Consolas" w:cs="Times New Roman"/>
+          <w:color w:val="D4D4D4"/>
+          <w:sz w:val="21"/>
+          <w:szCs w:val="21"/>
+          <w:lang w:eastAsia="fr-FR"/>
+        </w:rPr>
+      </w:pPr>
+      <w:r>
+        <w:rPr>
+          <w:rFonts w:ascii="Consolas" w:eastAsia="Times New Roman" w:hAnsi="Consolas" w:cs="Times New Roman"/>
+          <w:color w:val="D4D4D4"/>
+          <w:sz w:val="21"/>
+          <w:szCs w:val="21"/>
+          <w:lang w:eastAsia="fr-FR"/>
+        </w:rPr>
+        <w:t>  ],</w:t>
+      </w:r>
+    </w:p>
+    <w:p>
+      <w:pPr>
+        <w:shd w:val="clear" w:color="auto" w:fill="1E1E1E"/>
+        <w:spacing w:after="0" w:line="285" w:lineRule="atLeast"/>
+        <w:rPr>
+          <w:rFonts w:ascii="Consolas" w:eastAsia="Times New Roman" w:hAnsi="Consolas" w:cs="Times New Roman"/>
+          <w:color w:val="D4D4D4"/>
+          <w:sz w:val="21"/>
+          <w:szCs w:val="21"/>
+          <w:lang w:eastAsia="fr-FR"/>
+        </w:rPr>
+      </w:pPr>
+      <w:r>
+        <w:rPr>
+          <w:rFonts w:ascii="Consolas" w:eastAsia="Times New Roman" w:hAnsi="Consolas" w:cs="Times New Roman"/>
+          <w:color w:val="D4D4D4"/>
+          <w:sz w:val="21"/>
+          <w:szCs w:val="21"/>
+          <w:lang w:eastAsia="fr-FR"/>
+        </w:rPr>
+        <w:t>  </w:t>
+      </w:r>
+      <w:r>
+        <w:rPr>
+          <w:rFonts w:ascii="Consolas" w:eastAsia="Times New Roman" w:hAnsi="Consolas" w:cs="Times New Roman"/>
+          <w:color w:val="9CDCFE"/>
+          <w:sz w:val="21"/>
+          <w:szCs w:val="21"/>
+          <w:lang w:eastAsia="fr-FR"/>
+        </w:rPr>
+        <w:t>"</w:t>
+      </w:r>
+      <w:proofErr w:type="spellStart"/>
+      <w:r>
+        <w:rPr>
+          <w:rFonts w:ascii="Consolas" w:eastAsia="Times New Roman" w:hAnsi="Consolas" w:cs="Times New Roman"/>
+          <w:color w:val="9CDCFE"/>
+          <w:sz w:val="21"/>
+          <w:szCs w:val="21"/>
+          <w:lang w:eastAsia="fr-FR"/>
+        </w:rPr>
+        <w:t>author</w:t>
+      </w:r>
+      <w:proofErr w:type="spellEnd"/>
+      <w:r>
+        <w:rPr>
+          <w:rFonts w:ascii="Consolas" w:eastAsia="Times New Roman" w:hAnsi="Consolas" w:cs="Times New Roman"/>
+          <w:color w:val="9CDCFE"/>
+          <w:sz w:val="21"/>
+          <w:szCs w:val="21"/>
+          <w:lang w:eastAsia="fr-FR"/>
+        </w:rPr>
+        <w:t>"</w:t>
+      </w:r>
+      <w:r>
+        <w:rPr>
+          <w:rFonts w:ascii="Consolas" w:eastAsia="Times New Roman" w:hAnsi="Consolas" w:cs="Times New Roman"/>
+          <w:color w:val="D4D4D4"/>
+          <w:sz w:val="21"/>
+          <w:szCs w:val="21"/>
+          <w:lang w:eastAsia="fr-FR"/>
+        </w:rPr>
+        <w:t>: </w:t>
+      </w:r>
+      <w:r>
+        <w:rPr>
+          <w:rFonts w:ascii="Consolas" w:eastAsia="Times New Roman" w:hAnsi="Consolas" w:cs="Times New Roman"/>
+          <w:color w:val="CE9178"/>
+          <w:sz w:val="21"/>
+          <w:szCs w:val="21"/>
+          <w:lang w:eastAsia="fr-FR"/>
+        </w:rPr>
+        <w:t>"Yan Coquoz"</w:t>
+      </w:r>
+      <w:r>
+        <w:rPr>
+          <w:rFonts w:ascii="Consolas" w:eastAsia="Times New Roman" w:hAnsi="Consolas" w:cs="Times New Roman"/>
+          <w:color w:val="D4D4D4"/>
+          <w:sz w:val="21"/>
+          <w:szCs w:val="21"/>
+          <w:lang w:eastAsia="fr-FR"/>
+        </w:rPr>
+        <w:t>,</w:t>
+      </w:r>
+    </w:p>
+    <w:p>
+      <w:pPr>
+        <w:shd w:val="clear" w:color="auto" w:fill="1E1E1E"/>
+        <w:spacing w:after="0" w:line="285" w:lineRule="atLeast"/>
+        <w:rPr>
+          <w:rFonts w:ascii="Consolas" w:eastAsia="Times New Roman" w:hAnsi="Consolas" w:cs="Times New Roman"/>
+          <w:color w:val="D4D4D4"/>
+          <w:sz w:val="21"/>
+          <w:szCs w:val="21"/>
+          <w:lang w:eastAsia="fr-FR"/>
+        </w:rPr>
+      </w:pPr>
+      <w:r>
+        <w:rPr>
+          <w:rFonts w:ascii="Consolas" w:eastAsia="Times New Roman" w:hAnsi="Consolas" w:cs="Times New Roman"/>
+          <w:color w:val="D4D4D4"/>
+          <w:sz w:val="21"/>
+          <w:szCs w:val="21"/>
+          <w:lang w:eastAsia="fr-FR"/>
+        </w:rPr>
+        <w:t>  </w:t>
+      </w:r>
+      <w:r>
+        <w:rPr>
+          <w:rFonts w:ascii="Consolas" w:eastAsia="Times New Roman" w:hAnsi="Consolas" w:cs="Times New Roman"/>
+          <w:color w:val="9CDCFE"/>
+          <w:sz w:val="21"/>
+          <w:szCs w:val="21"/>
+          <w:lang w:eastAsia="fr-FR"/>
+        </w:rPr>
+        <w:t>"</w:t>
+      </w:r>
+      <w:proofErr w:type="spellStart"/>
+      <w:r>
+        <w:rPr>
+          <w:rFonts w:ascii="Consolas" w:eastAsia="Times New Roman" w:hAnsi="Consolas" w:cs="Times New Roman"/>
+          <w:color w:val="9CDCFE"/>
+          <w:sz w:val="21"/>
+          <w:szCs w:val="21"/>
+          <w:lang w:eastAsia="fr-FR"/>
+        </w:rPr>
+        <w:t>license</w:t>
+      </w:r>
+      <w:proofErr w:type="spellEnd"/>
+      <w:r>
+        <w:rPr>
+          <w:rFonts w:ascii="Consolas" w:eastAsia="Times New Roman" w:hAnsi="Consolas" w:cs="Times New Roman"/>
+          <w:color w:val="9CDCFE"/>
+          <w:sz w:val="21"/>
+          <w:szCs w:val="21"/>
+          <w:lang w:eastAsia="fr-FR"/>
+        </w:rPr>
+        <w:t>"</w:t>
+      </w:r>
+      <w:r>
+        <w:rPr>
+          <w:rFonts w:ascii="Consolas" w:eastAsia="Times New Roman" w:hAnsi="Consolas" w:cs="Times New Roman"/>
+          <w:color w:val="D4D4D4"/>
+          <w:sz w:val="21"/>
+          <w:szCs w:val="21"/>
+          <w:lang w:eastAsia="fr-FR"/>
+        </w:rPr>
+        <w:t>: </w:t>
+      </w:r>
+      <w:r>
+        <w:rPr>
+          <w:rFonts w:ascii="Consolas" w:eastAsia="Times New Roman" w:hAnsi="Consolas" w:cs="Times New Roman"/>
+          <w:color w:val="CE9178"/>
+          <w:sz w:val="21"/>
+          <w:szCs w:val="21"/>
+          <w:lang w:eastAsia="fr-FR"/>
+        </w:rPr>
+        <w:t>"ISC"</w:t>
+      </w:r>
+    </w:p>
+    <w:p>
+      <w:pPr>
+        <w:shd w:val="clear" w:color="auto" w:fill="1E1E1E"/>
+        <w:spacing w:after="0" w:line="285" w:lineRule="atLeast"/>
+        <w:rPr>
+          <w:rFonts w:ascii="Consolas" w:eastAsia="Times New Roman" w:hAnsi="Consolas" w:cs="Times New Roman"/>
+          <w:color w:val="D4D4D4"/>
+          <w:sz w:val="21"/>
+          <w:szCs w:val="21"/>
+          <w:lang w:eastAsia="fr-FR"/>
+        </w:rPr>
+      </w:pPr>
+      <w:r>
+        <w:rPr>
+          <w:rFonts w:ascii="Consolas" w:eastAsia="Times New Roman" w:hAnsi="Consolas" w:cs="Times New Roman"/>
+          <w:color w:val="D4D4D4"/>
+          <w:sz w:val="21"/>
+          <w:szCs w:val="21"/>
+          <w:lang w:eastAsia="fr-FR"/>
+        </w:rPr>
+        <w:t>}</w:t>
+      </w:r>
     </w:p>
     <w:p/>
     <w:p>
       <w:r>
-        <w:tab/>
-      </w:r>
-    </w:p>
+        <w:lastRenderedPageBreak/>
+        <w:t>Apres avoir fait un console.log(‘hello world’) dans le dossier index.js, on écrit dans le terminal =&gt;</w:t>
+      </w:r>
+    </w:p>
+    <w:p>
+      <w:proofErr w:type="spellStart"/>
+      <w:r>
+        <w:t>node</w:t>
+      </w:r>
+      <w:proofErr w:type="spellEnd"/>
+      <w:r>
+        <w:t xml:space="preserve"> index.js . Là hello world s’affiche. Pour éviter de taper cette ligne de commande à chaque fois, dans le fichier </w:t>
+      </w:r>
+      <w:proofErr w:type="spellStart"/>
+      <w:r>
+        <w:t>package.json</w:t>
+      </w:r>
+      <w:proofErr w:type="spellEnd"/>
+      <w:r>
+        <w:t xml:space="preserve"> on va ajouter un ligne dans la partie ‘scripts’</w:t>
+      </w:r>
+    </w:p>
+    <w:p>
+      <w:pPr>
+        <w:shd w:val="clear" w:color="auto" w:fill="1E1E1E"/>
+        <w:spacing w:after="0" w:line="285" w:lineRule="atLeast"/>
+        <w:rPr>
+          <w:rFonts w:ascii="Consolas" w:eastAsia="Times New Roman" w:hAnsi="Consolas" w:cs="Times New Roman"/>
+          <w:color w:val="D4D4D4"/>
+          <w:sz w:val="21"/>
+          <w:szCs w:val="21"/>
+          <w:lang w:eastAsia="fr-FR"/>
+        </w:rPr>
+      </w:pPr>
+      <w:r>
+        <w:rPr>
+          <w:rFonts w:ascii="Consolas" w:eastAsia="Times New Roman" w:hAnsi="Consolas" w:cs="Times New Roman"/>
+          <w:color w:val="9CDCFE"/>
+          <w:sz w:val="21"/>
+          <w:szCs w:val="21"/>
+          <w:lang w:eastAsia="fr-FR"/>
+        </w:rPr>
+        <w:t>"</w:t>
+      </w:r>
+      <w:r>
+        <w:rPr>
+          <w:rFonts w:ascii="Consolas" w:eastAsia="Times New Roman" w:hAnsi="Consolas" w:cs="Times New Roman"/>
+          <w:color w:val="9CDCFE"/>
+          <w:sz w:val="21"/>
+          <w:szCs w:val="21"/>
+          <w:lang w:eastAsia="fr-FR"/>
+        </w:rPr>
+        <w:t>s</w:t>
+      </w:r>
+      <w:r>
+        <w:rPr>
+          <w:rFonts w:ascii="Consolas" w:eastAsia="Times New Roman" w:hAnsi="Consolas" w:cs="Times New Roman"/>
+          <w:color w:val="9CDCFE"/>
+          <w:sz w:val="21"/>
+          <w:szCs w:val="21"/>
+          <w:lang w:eastAsia="fr-FR"/>
+        </w:rPr>
+        <w:t>tart"</w:t>
+      </w:r>
+      <w:r>
+        <w:rPr>
+          <w:rFonts w:ascii="Consolas" w:eastAsia="Times New Roman" w:hAnsi="Consolas" w:cs="Times New Roman"/>
+          <w:color w:val="D4D4D4"/>
+          <w:sz w:val="21"/>
+          <w:szCs w:val="21"/>
+          <w:lang w:eastAsia="fr-FR"/>
+        </w:rPr>
+        <w:t>: </w:t>
+      </w:r>
+      <w:r>
+        <w:rPr>
+          <w:rFonts w:ascii="Consolas" w:eastAsia="Times New Roman" w:hAnsi="Consolas" w:cs="Times New Roman"/>
+          <w:color w:val="CE9178"/>
+          <w:sz w:val="21"/>
+          <w:szCs w:val="21"/>
+          <w:lang w:eastAsia="fr-FR"/>
+        </w:rPr>
+        <w:t>"</w:t>
+      </w:r>
+      <w:proofErr w:type="spellStart"/>
+      <w:r>
+        <w:rPr>
+          <w:rFonts w:ascii="Consolas" w:eastAsia="Times New Roman" w:hAnsi="Consolas" w:cs="Times New Roman"/>
+          <w:color w:val="CE9178"/>
+          <w:sz w:val="21"/>
+          <w:szCs w:val="21"/>
+          <w:lang w:eastAsia="fr-FR"/>
+        </w:rPr>
+        <w:t>node</w:t>
+      </w:r>
+      <w:proofErr w:type="spellEnd"/>
+      <w:r>
+        <w:rPr>
+          <w:rFonts w:ascii="Consolas" w:eastAsia="Times New Roman" w:hAnsi="Consolas" w:cs="Times New Roman"/>
+          <w:color w:val="CE9178"/>
+          <w:sz w:val="21"/>
+          <w:szCs w:val="21"/>
+          <w:lang w:eastAsia="fr-FR"/>
+        </w:rPr>
+        <w:t> index.js"</w:t>
+      </w:r>
+    </w:p>
+    <w:p/>
+    <w:p>
+      <w:r>
+        <w:t xml:space="preserve">Maintenant dans le terminal, on peut écrire =&gt; </w:t>
+      </w:r>
+      <w:proofErr w:type="spellStart"/>
+      <w:r>
+        <w:t>npm</w:t>
+      </w:r>
+      <w:proofErr w:type="spellEnd"/>
+      <w:r>
+        <w:t xml:space="preserve"> run start</w:t>
+      </w:r>
+      <w:r>
+        <w:t xml:space="preserve">. Ou bien </w:t>
+      </w:r>
+      <w:proofErr w:type="spellStart"/>
+      <w:r>
+        <w:t>npm</w:t>
+      </w:r>
+      <w:proofErr w:type="spellEnd"/>
+      <w:r>
+        <w:t xml:space="preserve"> start.</w:t>
+      </w:r>
+    </w:p>
+    <w:p/>
+    <w:p>
+      <w:r>
+        <w:t xml:space="preserve">Pour qu’un serveur écoute (qu’il soit attentif au changement, et qu’il ne plante plus) en permanence il faut installer une dépendance du nom de </w:t>
+      </w:r>
+      <w:proofErr w:type="spellStart"/>
+      <w:r>
+        <w:t>backpack</w:t>
+      </w:r>
+      <w:proofErr w:type="spellEnd"/>
+      <w:r>
+        <w:t xml:space="preserve"> ou </w:t>
+      </w:r>
+      <w:proofErr w:type="spellStart"/>
+      <w:r>
+        <w:t>nodemon</w:t>
+      </w:r>
+      <w:proofErr w:type="spellEnd"/>
+      <w:r>
+        <w:t>.</w:t>
+      </w:r>
+    </w:p>
+    <w:p>
+      <w:pPr>
+        <w:pStyle w:val="Paragraphedeliste"/>
+        <w:numPr>
+          <w:ilvl w:val="0"/>
+          <w:numId w:val="1"/>
+        </w:numPr>
+      </w:pPr>
+      <w:proofErr w:type="spellStart"/>
+      <w:r>
+        <w:t>npm</w:t>
+      </w:r>
+      <w:proofErr w:type="spellEnd"/>
+      <w:r>
+        <w:t xml:space="preserve"> </w:t>
+      </w:r>
+      <w:proofErr w:type="spellStart"/>
+      <w:r>
+        <w:t>install</w:t>
+      </w:r>
+      <w:proofErr w:type="spellEnd"/>
+      <w:r>
+        <w:t xml:space="preserve"> –</w:t>
+      </w:r>
+      <w:proofErr w:type="spellStart"/>
+      <w:r>
+        <w:t>save</w:t>
+      </w:r>
+      <w:proofErr w:type="spellEnd"/>
+      <w:r>
+        <w:t xml:space="preserve"> </w:t>
+      </w:r>
+      <w:proofErr w:type="spellStart"/>
+      <w:r>
+        <w:t>backpack-core</w:t>
+      </w:r>
+      <w:proofErr w:type="spellEnd"/>
+    </w:p>
+    <w:p>
+      <w:r>
+        <w:t xml:space="preserve">Une fois installer, il faut </w:t>
+      </w:r>
+      <w:r>
+        <w:t>changer le point d’entrer du serveur au niveau du scripts.</w:t>
+      </w:r>
+    </w:p>
+    <w:p>
+      <w:pPr>
+        <w:shd w:val="clear" w:color="auto" w:fill="1E1E1E"/>
+        <w:spacing w:after="0" w:line="285" w:lineRule="atLeast"/>
+        <w:rPr>
+          <w:rFonts w:ascii="Consolas" w:eastAsia="Times New Roman" w:hAnsi="Consolas" w:cs="Times New Roman"/>
+          <w:color w:val="D4D4D4"/>
+          <w:sz w:val="21"/>
+          <w:szCs w:val="21"/>
+          <w:lang w:eastAsia="fr-FR"/>
+        </w:rPr>
+      </w:pPr>
+      <w:r>
+        <w:rPr>
+          <w:rFonts w:ascii="Consolas" w:eastAsia="Times New Roman" w:hAnsi="Consolas" w:cs="Times New Roman"/>
+          <w:color w:val="9CDCFE"/>
+          <w:sz w:val="21"/>
+          <w:szCs w:val="21"/>
+          <w:lang w:eastAsia="fr-FR"/>
+        </w:rPr>
+        <w:t>"scripts"</w:t>
+      </w:r>
+      <w:r>
+        <w:rPr>
+          <w:rFonts w:ascii="Consolas" w:eastAsia="Times New Roman" w:hAnsi="Consolas" w:cs="Times New Roman"/>
+          <w:color w:val="D4D4D4"/>
+          <w:sz w:val="21"/>
+          <w:szCs w:val="21"/>
+          <w:lang w:eastAsia="fr-FR"/>
+        </w:rPr>
+        <w:t>: {</w:t>
+      </w:r>
+    </w:p>
+    <w:p>
+      <w:pPr>
+        <w:shd w:val="clear" w:color="auto" w:fill="1E1E1E"/>
+        <w:spacing w:after="0" w:line="285" w:lineRule="atLeast"/>
+        <w:rPr>
+          <w:rFonts w:ascii="Consolas" w:eastAsia="Times New Roman" w:hAnsi="Consolas" w:cs="Times New Roman"/>
+          <w:color w:val="D4D4D4"/>
+          <w:sz w:val="21"/>
+          <w:szCs w:val="21"/>
+          <w:lang w:eastAsia="fr-FR"/>
+        </w:rPr>
+      </w:pPr>
+      <w:r>
+        <w:rPr>
+          <w:rFonts w:ascii="Consolas" w:eastAsia="Times New Roman" w:hAnsi="Consolas" w:cs="Times New Roman"/>
+          <w:color w:val="D4D4D4"/>
+          <w:sz w:val="21"/>
+          <w:szCs w:val="21"/>
+          <w:lang w:eastAsia="fr-FR"/>
+        </w:rPr>
+        <w:t>    </w:t>
+      </w:r>
+      <w:r>
+        <w:rPr>
+          <w:rFonts w:ascii="Consolas" w:eastAsia="Times New Roman" w:hAnsi="Consolas" w:cs="Times New Roman"/>
+          <w:color w:val="9CDCFE"/>
+          <w:sz w:val="21"/>
+          <w:szCs w:val="21"/>
+          <w:lang w:eastAsia="fr-FR"/>
+        </w:rPr>
+        <w:t>"start"</w:t>
+      </w:r>
+      <w:r>
+        <w:rPr>
+          <w:rFonts w:ascii="Consolas" w:eastAsia="Times New Roman" w:hAnsi="Consolas" w:cs="Times New Roman"/>
+          <w:color w:val="D4D4D4"/>
+          <w:sz w:val="21"/>
+          <w:szCs w:val="21"/>
+          <w:lang w:eastAsia="fr-FR"/>
+        </w:rPr>
+        <w:t>: </w:t>
+      </w:r>
+      <w:r>
+        <w:rPr>
+          <w:rFonts w:ascii="Consolas" w:eastAsia="Times New Roman" w:hAnsi="Consolas" w:cs="Times New Roman"/>
+          <w:color w:val="CE9178"/>
+          <w:sz w:val="21"/>
+          <w:szCs w:val="21"/>
+          <w:lang w:eastAsia="fr-FR"/>
+        </w:rPr>
+        <w:t>"</w:t>
+      </w:r>
+      <w:proofErr w:type="spellStart"/>
+      <w:r>
+        <w:rPr>
+          <w:rFonts w:ascii="Consolas" w:eastAsia="Times New Roman" w:hAnsi="Consolas" w:cs="Times New Roman"/>
+          <w:color w:val="CE9178"/>
+          <w:sz w:val="21"/>
+          <w:szCs w:val="21"/>
+          <w:lang w:eastAsia="fr-FR"/>
+        </w:rPr>
+        <w:t>backpack</w:t>
+      </w:r>
+      <w:proofErr w:type="spellEnd"/>
+      <w:r>
+        <w:rPr>
+          <w:rFonts w:ascii="Consolas" w:eastAsia="Times New Roman" w:hAnsi="Consolas" w:cs="Times New Roman"/>
+          <w:color w:val="CE9178"/>
+          <w:sz w:val="21"/>
+          <w:szCs w:val="21"/>
+          <w:lang w:eastAsia="fr-FR"/>
+        </w:rPr>
+        <w:t>"</w:t>
+      </w:r>
+    </w:p>
+    <w:p>
+      <w:pPr>
+        <w:shd w:val="clear" w:color="auto" w:fill="1E1E1E"/>
+        <w:spacing w:after="0" w:line="285" w:lineRule="atLeast"/>
+        <w:rPr>
+          <w:rFonts w:ascii="Consolas" w:eastAsia="Times New Roman" w:hAnsi="Consolas" w:cs="Times New Roman"/>
+          <w:color w:val="D4D4D4"/>
+          <w:sz w:val="21"/>
+          <w:szCs w:val="21"/>
+          <w:lang w:eastAsia="fr-FR"/>
+        </w:rPr>
+      </w:pPr>
+      <w:r>
+        <w:rPr>
+          <w:rFonts w:ascii="Consolas" w:eastAsia="Times New Roman" w:hAnsi="Consolas" w:cs="Times New Roman"/>
+          <w:color w:val="D4D4D4"/>
+          <w:sz w:val="21"/>
+          <w:szCs w:val="21"/>
+          <w:lang w:eastAsia="fr-FR"/>
+        </w:rPr>
+        <w:t>  }</w:t>
+      </w:r>
+      <w:r>
+        <w:rPr>
+          <w:rFonts w:ascii="Consolas" w:eastAsia="Times New Roman" w:hAnsi="Consolas" w:cs="Times New Roman"/>
+          <w:color w:val="D4D4D4"/>
+          <w:sz w:val="21"/>
+          <w:szCs w:val="21"/>
+          <w:lang w:eastAsia="fr-FR"/>
+        </w:rPr>
+        <w:t>,</w:t>
+      </w:r>
+    </w:p>
+    <w:p/>
+    <w:p>
+      <w:r>
+        <w:t>Cependant attention, il est fortement conseiller de mettre son fichier index.js dans un dossier src.</w:t>
+      </w:r>
+    </w:p>
+    <w:p>
+      <w:r>
+        <w:t xml:space="preserve">Ensuite nous pouvons exécuter la commande </w:t>
+      </w:r>
+      <w:proofErr w:type="spellStart"/>
+      <w:r>
+        <w:t>npm</w:t>
+      </w:r>
+      <w:proofErr w:type="spellEnd"/>
+      <w:r>
+        <w:t xml:space="preserve"> start.</w:t>
+      </w:r>
+    </w:p>
+    <w:p>
+      <w:r>
+        <w:t>Puis pour que tous soit optimal, (que les dernières avancée de javascript soit prise en compte) il faut aussi installer Babel.</w:t>
+      </w:r>
+    </w:p>
+    <w:p>
+      <w:pPr>
+        <w:pStyle w:val="Paragraphedeliste"/>
+        <w:numPr>
+          <w:ilvl w:val="0"/>
+          <w:numId w:val="1"/>
+        </w:numPr>
+      </w:pPr>
+      <w:proofErr w:type="spellStart"/>
+      <w:r>
+        <w:t>npm</w:t>
+      </w:r>
+      <w:proofErr w:type="spellEnd"/>
+      <w:r>
+        <w:t xml:space="preserve"> </w:t>
+      </w:r>
+      <w:proofErr w:type="spellStart"/>
+      <w:r>
+        <w:t>install</w:t>
+      </w:r>
+      <w:proofErr w:type="spellEnd"/>
+      <w:r>
+        <w:t xml:space="preserve"> –</w:t>
+      </w:r>
+      <w:proofErr w:type="spellStart"/>
+      <w:r>
+        <w:t>save</w:t>
+      </w:r>
+      <w:proofErr w:type="spellEnd"/>
+      <w:r>
+        <w:t xml:space="preserve"> babel-preset-stage-3</w:t>
+      </w:r>
+    </w:p>
+    <w:p>
+      <w:r>
+        <w:t>A la racine du projet, on créer un fichier ‘.</w:t>
+      </w:r>
+      <w:proofErr w:type="spellStart"/>
+      <w:r>
+        <w:t>babelrc</w:t>
+      </w:r>
+      <w:proofErr w:type="spellEnd"/>
+      <w:r>
+        <w:t xml:space="preserve">’ </w:t>
+      </w:r>
+      <w:r>
+        <w:t>. A l’intérieur on met :</w:t>
+      </w:r>
+    </w:p>
+    <w:p>
+      <w:pPr>
+        <w:shd w:val="clear" w:color="auto" w:fill="1E1E1E"/>
+        <w:spacing w:after="0" w:line="285" w:lineRule="atLeast"/>
+        <w:rPr>
+          <w:rFonts w:ascii="Consolas" w:eastAsia="Times New Roman" w:hAnsi="Consolas" w:cs="Times New Roman"/>
+          <w:color w:val="D4D4D4"/>
+          <w:sz w:val="21"/>
+          <w:szCs w:val="21"/>
+          <w:lang w:eastAsia="fr-FR"/>
+        </w:rPr>
+      </w:pPr>
+      <w:r>
+        <w:rPr>
+          <w:rFonts w:ascii="Consolas" w:eastAsia="Times New Roman" w:hAnsi="Consolas" w:cs="Times New Roman"/>
+          <w:color w:val="D4D4D4"/>
+          <w:sz w:val="21"/>
+          <w:szCs w:val="21"/>
+          <w:lang w:eastAsia="fr-FR"/>
+        </w:rPr>
+        <w:t>{</w:t>
+      </w:r>
+    </w:p>
+    <w:p>
+      <w:pPr>
+        <w:shd w:val="clear" w:color="auto" w:fill="1E1E1E"/>
+        <w:spacing w:after="0" w:line="285" w:lineRule="atLeast"/>
+        <w:rPr>
+          <w:rFonts w:ascii="Consolas" w:eastAsia="Times New Roman" w:hAnsi="Consolas" w:cs="Times New Roman"/>
+          <w:color w:val="D4D4D4"/>
+          <w:sz w:val="21"/>
+          <w:szCs w:val="21"/>
+          <w:lang w:eastAsia="fr-FR"/>
+        </w:rPr>
+      </w:pPr>
+      <w:r>
+        <w:rPr>
+          <w:rFonts w:ascii="Consolas" w:eastAsia="Times New Roman" w:hAnsi="Consolas" w:cs="Times New Roman"/>
+          <w:color w:val="D4D4D4"/>
+          <w:sz w:val="21"/>
+          <w:szCs w:val="21"/>
+          <w:lang w:eastAsia="fr-FR"/>
+        </w:rPr>
+        <w:t>    </w:t>
+      </w:r>
+      <w:r>
+        <w:rPr>
+          <w:rFonts w:ascii="Consolas" w:eastAsia="Times New Roman" w:hAnsi="Consolas" w:cs="Times New Roman"/>
+          <w:color w:val="9CDCFE"/>
+          <w:sz w:val="21"/>
+          <w:szCs w:val="21"/>
+          <w:lang w:eastAsia="fr-FR"/>
+        </w:rPr>
+        <w:t>"</w:t>
+      </w:r>
+      <w:proofErr w:type="spellStart"/>
+      <w:r>
+        <w:rPr>
+          <w:rFonts w:ascii="Consolas" w:eastAsia="Times New Roman" w:hAnsi="Consolas" w:cs="Times New Roman"/>
+          <w:color w:val="9CDCFE"/>
+          <w:sz w:val="21"/>
+          <w:szCs w:val="21"/>
+          <w:lang w:eastAsia="fr-FR"/>
+        </w:rPr>
+        <w:t>presets</w:t>
+      </w:r>
+      <w:proofErr w:type="spellEnd"/>
+      <w:r>
+        <w:rPr>
+          <w:rFonts w:ascii="Consolas" w:eastAsia="Times New Roman" w:hAnsi="Consolas" w:cs="Times New Roman"/>
+          <w:color w:val="9CDCFE"/>
+          <w:sz w:val="21"/>
+          <w:szCs w:val="21"/>
+          <w:lang w:eastAsia="fr-FR"/>
+        </w:rPr>
+        <w:t>"</w:t>
+      </w:r>
+      <w:r>
+        <w:rPr>
+          <w:rFonts w:ascii="Consolas" w:eastAsia="Times New Roman" w:hAnsi="Consolas" w:cs="Times New Roman"/>
+          <w:color w:val="D4D4D4"/>
+          <w:sz w:val="21"/>
+          <w:szCs w:val="21"/>
+          <w:lang w:eastAsia="fr-FR"/>
+        </w:rPr>
+        <w:t>:[</w:t>
+      </w:r>
+    </w:p>
+    <w:p>
+      <w:pPr>
+        <w:shd w:val="clear" w:color="auto" w:fill="1E1E1E"/>
+        <w:spacing w:after="0" w:line="285" w:lineRule="atLeast"/>
+        <w:rPr>
+          <w:rFonts w:ascii="Consolas" w:eastAsia="Times New Roman" w:hAnsi="Consolas" w:cs="Times New Roman"/>
+          <w:color w:val="D4D4D4"/>
+          <w:sz w:val="21"/>
+          <w:szCs w:val="21"/>
+          <w:lang w:eastAsia="fr-FR"/>
+        </w:rPr>
+      </w:pPr>
+      <w:r>
+        <w:rPr>
+          <w:rFonts w:ascii="Consolas" w:eastAsia="Times New Roman" w:hAnsi="Consolas" w:cs="Times New Roman"/>
+          <w:color w:val="D4D4D4"/>
+          <w:sz w:val="21"/>
+          <w:szCs w:val="21"/>
+          <w:lang w:eastAsia="fr-FR"/>
+        </w:rPr>
+        <w:t>        </w:t>
+      </w:r>
+      <w:r>
+        <w:rPr>
+          <w:rFonts w:ascii="Consolas" w:eastAsia="Times New Roman" w:hAnsi="Consolas" w:cs="Times New Roman"/>
+          <w:color w:val="CE9178"/>
+          <w:sz w:val="21"/>
+          <w:szCs w:val="21"/>
+          <w:lang w:eastAsia="fr-FR"/>
+        </w:rPr>
+        <w:t>"</w:t>
+      </w:r>
+      <w:proofErr w:type="spellStart"/>
+      <w:r>
+        <w:rPr>
+          <w:rFonts w:ascii="Consolas" w:eastAsia="Times New Roman" w:hAnsi="Consolas" w:cs="Times New Roman"/>
+          <w:color w:val="CE9178"/>
+          <w:sz w:val="21"/>
+          <w:szCs w:val="21"/>
+          <w:lang w:eastAsia="fr-FR"/>
+        </w:rPr>
+        <w:t>backpack-core</w:t>
+      </w:r>
+      <w:proofErr w:type="spellEnd"/>
+      <w:r>
+        <w:rPr>
+          <w:rFonts w:ascii="Consolas" w:eastAsia="Times New Roman" w:hAnsi="Consolas" w:cs="Times New Roman"/>
+          <w:color w:val="CE9178"/>
+          <w:sz w:val="21"/>
+          <w:szCs w:val="21"/>
+          <w:lang w:eastAsia="fr-FR"/>
+        </w:rPr>
+        <w:t>/</w:t>
+      </w:r>
+      <w:proofErr w:type="spellStart"/>
+      <w:r>
+        <w:rPr>
+          <w:rFonts w:ascii="Consolas" w:eastAsia="Times New Roman" w:hAnsi="Consolas" w:cs="Times New Roman"/>
+          <w:color w:val="CE9178"/>
+          <w:sz w:val="21"/>
+          <w:szCs w:val="21"/>
+          <w:lang w:eastAsia="fr-FR"/>
+        </w:rPr>
+        <w:t>babel</w:t>
+      </w:r>
+      <w:proofErr w:type="spellEnd"/>
+      <w:r>
+        <w:rPr>
+          <w:rFonts w:ascii="Consolas" w:eastAsia="Times New Roman" w:hAnsi="Consolas" w:cs="Times New Roman"/>
+          <w:color w:val="CE9178"/>
+          <w:sz w:val="21"/>
+          <w:szCs w:val="21"/>
+          <w:lang w:eastAsia="fr-FR"/>
+        </w:rPr>
+        <w:t>"</w:t>
+      </w:r>
+      <w:r>
+        <w:rPr>
+          <w:rFonts w:ascii="Consolas" w:eastAsia="Times New Roman" w:hAnsi="Consolas" w:cs="Times New Roman"/>
+          <w:color w:val="D4D4D4"/>
+          <w:sz w:val="21"/>
+          <w:szCs w:val="21"/>
+          <w:lang w:eastAsia="fr-FR"/>
+        </w:rPr>
+        <w:t>,</w:t>
+      </w:r>
+    </w:p>
+    <w:p>
+      <w:pPr>
+        <w:shd w:val="clear" w:color="auto" w:fill="1E1E1E"/>
+        <w:spacing w:after="0" w:line="285" w:lineRule="atLeast"/>
+        <w:rPr>
+          <w:rFonts w:ascii="Consolas" w:eastAsia="Times New Roman" w:hAnsi="Consolas" w:cs="Times New Roman"/>
+          <w:color w:val="D4D4D4"/>
+          <w:sz w:val="21"/>
+          <w:szCs w:val="21"/>
+          <w:lang w:eastAsia="fr-FR"/>
+        </w:rPr>
+      </w:pPr>
+      <w:r>
+        <w:rPr>
+          <w:rFonts w:ascii="Consolas" w:eastAsia="Times New Roman" w:hAnsi="Consolas" w:cs="Times New Roman"/>
+          <w:color w:val="D4D4D4"/>
+          <w:sz w:val="21"/>
+          <w:szCs w:val="21"/>
+          <w:lang w:eastAsia="fr-FR"/>
+        </w:rPr>
+        <w:t>        </w:t>
+      </w:r>
+      <w:r>
+        <w:rPr>
+          <w:rFonts w:ascii="Consolas" w:eastAsia="Times New Roman" w:hAnsi="Consolas" w:cs="Times New Roman"/>
+          <w:color w:val="CE9178"/>
+          <w:sz w:val="21"/>
+          <w:szCs w:val="21"/>
+          <w:lang w:eastAsia="fr-FR"/>
+        </w:rPr>
+        <w:t>"stage-3"</w:t>
+      </w:r>
+    </w:p>
+    <w:p>
+      <w:pPr>
+        <w:shd w:val="clear" w:color="auto" w:fill="1E1E1E"/>
+        <w:spacing w:after="0" w:line="285" w:lineRule="atLeast"/>
+        <w:rPr>
+          <w:rFonts w:ascii="Consolas" w:eastAsia="Times New Roman" w:hAnsi="Consolas" w:cs="Times New Roman"/>
+          <w:color w:val="D4D4D4"/>
+          <w:sz w:val="21"/>
+          <w:szCs w:val="21"/>
+          <w:lang w:eastAsia="fr-FR"/>
+        </w:rPr>
+      </w:pPr>
+      <w:r>
+        <w:rPr>
+          <w:rFonts w:ascii="Consolas" w:eastAsia="Times New Roman" w:hAnsi="Consolas" w:cs="Times New Roman"/>
+          <w:color w:val="D4D4D4"/>
+          <w:sz w:val="21"/>
+          <w:szCs w:val="21"/>
+          <w:lang w:eastAsia="fr-FR"/>
+        </w:rPr>
+        <w:t>    ]</w:t>
+      </w:r>
+    </w:p>
+    <w:p>
+      <w:pPr>
+        <w:shd w:val="clear" w:color="auto" w:fill="1E1E1E"/>
+        <w:spacing w:after="0" w:line="285" w:lineRule="atLeast"/>
+        <w:rPr>
+          <w:rFonts w:ascii="Consolas" w:eastAsia="Times New Roman" w:hAnsi="Consolas" w:cs="Times New Roman"/>
+          <w:color w:val="D4D4D4"/>
+          <w:sz w:val="21"/>
+          <w:szCs w:val="21"/>
+          <w:lang w:eastAsia="fr-FR"/>
+        </w:rPr>
+      </w:pPr>
+      <w:r>
+        <w:rPr>
+          <w:rFonts w:ascii="Consolas" w:eastAsia="Times New Roman" w:hAnsi="Consolas" w:cs="Times New Roman"/>
+          <w:color w:val="D4D4D4"/>
+          <w:sz w:val="21"/>
+          <w:szCs w:val="21"/>
+          <w:lang w:eastAsia="fr-FR"/>
+        </w:rPr>
+        <w:t>}</w:t>
+      </w:r>
+    </w:p>
+    <w:p/>
+    <w:p>
+      <w:r>
+        <w:t xml:space="preserve">Ce qui correspond à l’utilisation de l’ES6 à ES8 grâce à </w:t>
+      </w:r>
+      <w:proofErr w:type="spellStart"/>
+      <w:r>
+        <w:t>babel</w:t>
+      </w:r>
+      <w:proofErr w:type="spellEnd"/>
+      <w:r>
+        <w:t xml:space="preserve">, et certaines options comme le spread </w:t>
+      </w:r>
+      <w:proofErr w:type="spellStart"/>
+      <w:r>
+        <w:t>operator</w:t>
+      </w:r>
+      <w:proofErr w:type="spellEnd"/>
+      <w:r>
+        <w:t xml:space="preserve"> avec le stage-3 (mise à jour des </w:t>
+      </w:r>
+      <w:proofErr w:type="spellStart"/>
+      <w:r>
+        <w:t>ecmascript</w:t>
+      </w:r>
+      <w:proofErr w:type="spellEnd"/>
+      <w:r>
+        <w:t>, commence à 0 fini à 4, 4 étant la version final).</w:t>
+      </w:r>
+    </w:p>
+    <w:p/>
     <w:sectPr>
       <w:pgSz w:w="11906" w:h="16838"/>
       <w:pgMar w:top="1417" w:right="1417" w:bottom="1417" w:left="1417" w:header="708" w:footer="708" w:gutter="0"/>
@@ -222,6 +1909,126 @@
     </w:sectPr>
   </w:body>
 </w:document>
+</file>
+
+<file path=word/numbering.xml><?xml version="1.0" encoding="utf-8"?>
+<w:numbering xmlns:wpc="http://schemas.microsoft.com/office/word/2010/wordprocessingCanvas" xmlns:cx="http://schemas.microsoft.com/office/drawing/2014/chartex" xmlns:cx1="http://schemas.microsoft.com/office/drawing/2015/9/8/chartex" xmlns:cx2="http://schemas.microsoft.com/office/drawing/2015/10/21/chartex" xmlns:cx3="http://schemas.microsoft.com/office/drawing/2016/5/9/chartex" xmlns:cx4="http://schemas.microsoft.com/office/drawing/2016/5/10/chartex" xmlns:cx5="http://schemas.microsoft.com/office/drawing/2016/5/11/chartex" xmlns:cx6="http://schemas.microsoft.com/office/drawing/2016/5/12/chartex" xmlns:cx7="http://schemas.microsoft.com/office/drawing/2016/5/13/chartex" xmlns:cx8="http://schemas.microsoft.com/office/drawing/2016/5/14/chartex" xmlns:mc="http://schemas.openxmlformats.org/markup-compatibility/2006" xmlns:aink="http://schemas.microsoft.com/office/drawing/2016/ink" xmlns:am3d="http://schemas.microsoft.com/office/drawing/2017/model3d" xmlns:o="urn:schemas-microsoft-com:office:office" xmlns:r="http://schemas.openxmlformats.org/officeDocument/2006/relationships" xmlns:m="http://schemas.openxmlformats.org/officeDocument/2006/math" xmlns:v="urn:schemas-microsoft-com:vml" xmlns:wp14="http://schemas.microsoft.com/office/word/2010/wordprocessingDrawing" xmlns:wp="http://schemas.openxmlformats.org/drawingml/2006/wordprocessingDrawing" xmlns:w10="urn:schemas-microsoft-com:office:word" xmlns:w="http://schemas.openxmlformats.org/wordprocessingml/2006/main" xmlns:w14="http://schemas.microsoft.com/office/word/2010/wordml" xmlns:w15="http://schemas.microsoft.com/office/word/2012/wordml" xmlns:w16cex="http://schemas.microsoft.com/office/word/2018/wordml/cex" xmlns:w16cid="http://schemas.microsoft.com/office/word/2016/wordml/cid" xmlns:w16="http://schemas.microsoft.com/office/word/2018/wordml" xmlns:w16se="http://schemas.microsoft.com/office/word/2015/wordml/symex" xmlns:wpg="http://schemas.microsoft.com/office/word/2010/wordprocessingGroup" xmlns:wpi="http://schemas.microsoft.com/office/word/2010/wordprocessingInk" xmlns:wne="http://schemas.microsoft.com/office/word/2006/wordml" xmlns:wps="http://schemas.microsoft.com/office/word/2010/wordprocessingShape" mc:Ignorable="w14 w15 w16se w16cid w16 w16cex wp14">
+  <w:abstractNum w:abstractNumId="0" w15:restartNumberingAfterBreak="0">
+    <w:nsid w:val="3A092AF7"/>
+    <w:multiLevelType w:val="hybridMultilevel"/>
+    <w:tmpl w:val="44CEEBD2"/>
+    <w:lvl w:ilvl="0" w:tplc="931C37E2">
+      <w:numFmt w:val="bullet"/>
+      <w:lvlText w:val="-"/>
+      <w:lvlJc w:val="left"/>
+      <w:pPr>
+        <w:ind w:left="1068" w:hanging="360"/>
+      </w:pPr>
+      <w:rPr>
+        <w:rFonts w:ascii="Calibri" w:eastAsiaTheme="minorHAnsi" w:hAnsi="Calibri" w:cs="Calibri" w:hint="default"/>
+      </w:rPr>
+    </w:lvl>
+    <w:lvl w:ilvl="1" w:tplc="040C0003" w:tentative="1">
+      <w:start w:val="1"/>
+      <w:numFmt w:val="bullet"/>
+      <w:lvlText w:val="o"/>
+      <w:lvlJc w:val="left"/>
+      <w:pPr>
+        <w:ind w:left="1788" w:hanging="360"/>
+      </w:pPr>
+      <w:rPr>
+        <w:rFonts w:ascii="Courier New" w:hAnsi="Courier New" w:cs="Courier New" w:hint="default"/>
+      </w:rPr>
+    </w:lvl>
+    <w:lvl w:ilvl="2" w:tplc="040C0005" w:tentative="1">
+      <w:start w:val="1"/>
+      <w:numFmt w:val="bullet"/>
+      <w:lvlText w:val=""/>
+      <w:lvlJc w:val="left"/>
+      <w:pPr>
+        <w:ind w:left="2508" w:hanging="360"/>
+      </w:pPr>
+      <w:rPr>
+        <w:rFonts w:ascii="Wingdings" w:hAnsi="Wingdings" w:hint="default"/>
+      </w:rPr>
+    </w:lvl>
+    <w:lvl w:ilvl="3" w:tplc="040C0001" w:tentative="1">
+      <w:start w:val="1"/>
+      <w:numFmt w:val="bullet"/>
+      <w:lvlText w:val=""/>
+      <w:lvlJc w:val="left"/>
+      <w:pPr>
+        <w:ind w:left="3228" w:hanging="360"/>
+      </w:pPr>
+      <w:rPr>
+        <w:rFonts w:ascii="Symbol" w:hAnsi="Symbol" w:hint="default"/>
+      </w:rPr>
+    </w:lvl>
+    <w:lvl w:ilvl="4" w:tplc="040C0003" w:tentative="1">
+      <w:start w:val="1"/>
+      <w:numFmt w:val="bullet"/>
+      <w:lvlText w:val="o"/>
+      <w:lvlJc w:val="left"/>
+      <w:pPr>
+        <w:ind w:left="3948" w:hanging="360"/>
+      </w:pPr>
+      <w:rPr>
+        <w:rFonts w:ascii="Courier New" w:hAnsi="Courier New" w:cs="Courier New" w:hint="default"/>
+      </w:rPr>
+    </w:lvl>
+    <w:lvl w:ilvl="5" w:tplc="040C0005" w:tentative="1">
+      <w:start w:val="1"/>
+      <w:numFmt w:val="bullet"/>
+      <w:lvlText w:val=""/>
+      <w:lvlJc w:val="left"/>
+      <w:pPr>
+        <w:ind w:left="4668" w:hanging="360"/>
+      </w:pPr>
+      <w:rPr>
+        <w:rFonts w:ascii="Wingdings" w:hAnsi="Wingdings" w:hint="default"/>
+      </w:rPr>
+    </w:lvl>
+    <w:lvl w:ilvl="6" w:tplc="040C0001" w:tentative="1">
+      <w:start w:val="1"/>
+      <w:numFmt w:val="bullet"/>
+      <w:lvlText w:val=""/>
+      <w:lvlJc w:val="left"/>
+      <w:pPr>
+        <w:ind w:left="5388" w:hanging="360"/>
+      </w:pPr>
+      <w:rPr>
+        <w:rFonts w:ascii="Symbol" w:hAnsi="Symbol" w:hint="default"/>
+      </w:rPr>
+    </w:lvl>
+    <w:lvl w:ilvl="7" w:tplc="040C0003" w:tentative="1">
+      <w:start w:val="1"/>
+      <w:numFmt w:val="bullet"/>
+      <w:lvlText w:val="o"/>
+      <w:lvlJc w:val="left"/>
+      <w:pPr>
+        <w:ind w:left="6108" w:hanging="360"/>
+      </w:pPr>
+      <w:rPr>
+        <w:rFonts w:ascii="Courier New" w:hAnsi="Courier New" w:cs="Courier New" w:hint="default"/>
+      </w:rPr>
+    </w:lvl>
+    <w:lvl w:ilvl="8" w:tplc="040C0005" w:tentative="1">
+      <w:start w:val="1"/>
+      <w:numFmt w:val="bullet"/>
+      <w:lvlText w:val=""/>
+      <w:lvlJc w:val="left"/>
+      <w:pPr>
+        <w:ind w:left="6828" w:hanging="360"/>
+      </w:pPr>
+      <w:rPr>
+        <w:rFonts w:ascii="Wingdings" w:hAnsi="Wingdings" w:hint="default"/>
+      </w:rPr>
+    </w:lvl>
+  </w:abstractNum>
+  <w:num w:numId="1">
+    <w:abstractNumId w:val="0"/>
+  </w:num>
+</w:numbering>
 </file>
 
 <file path=word/styles.xml><?xml version="1.0" encoding="utf-8"?>
@@ -650,6 +2457,17 @@
     <w:semiHidden/>
     <w:unhideWhenUsed/>
   </w:style>
+  <w:style w:type="paragraph" w:styleId="Paragraphedeliste">
+    <w:name w:val="List Paragraph"/>
+    <w:basedOn w:val="Normal"/>
+    <w:uiPriority w:val="34"/>
+    <w:qFormat/>
+    <w:rsid w:val="00B469AE"/>
+    <w:pPr>
+      <w:ind w:left="720"/>
+      <w:contextualSpacing/>
+    </w:pPr>
+  </w:style>
 </w:styles>
 </file>
 

</xml_diff>